<commit_message>
Sofijin prvi proba komit
</commit_message>
<xml_diff>
--- a/Dokumentacija/SSU/Sofija/SSU Autorizacija korisnika.docx
+++ b/Dokumentacija/SSU/Sofija/SSU Autorizacija korisnika.docx
@@ -439,6 +439,8 @@
         </w:rPr>
         <w:t xml:space="preserve"> 1.0</w:t>
       </w:r>
+      <w:bookmarkStart w:id="5" w:name="_GoBack"/>
+      <w:bookmarkEnd w:id="5"/>
     </w:p>
     <w:p>
       <w:pPr>
@@ -3883,15 +3885,7 @@
           <w:sz w:val="28"/>
           <w:szCs w:val="28"/>
         </w:rPr>
-        <w:t xml:space="preserve"> </w:t>
-      </w:r>
-      <w:r>
-        <w:rPr>
-          <w:rFonts w:ascii="Times New Roman" w:hAnsi="Times New Roman" w:cs="Times New Roman"/>
-          <w:sz w:val="28"/>
-          <w:szCs w:val="28"/>
-        </w:rPr>
-        <w:t>(</w:t>
+        <w:t xml:space="preserve"> (</w:t>
       </w:r>
       <w:proofErr w:type="spellStart"/>
       <w:r>
@@ -6023,8 +6017,6 @@
           <w:sz w:val="28"/>
         </w:rPr>
       </w:pPr>
-      <w:bookmarkStart w:id="5" w:name="_GoBack"/>
-      <w:bookmarkEnd w:id="5"/>
     </w:p>
     <w:sectPr>
       <w:headerReference w:type="default" r:id="rId8"/>

</xml_diff>

<commit_message>
Ispravka nakon formalne inspekcije
</commit_message>
<xml_diff>
--- a/Dokumentacija/SSU/Sofija/SSU Autorizacija korisnika.docx
+++ b/Dokumentacija/SSU/Sofija/SSU Autorizacija korisnika.docx
@@ -437,10 +437,8 @@
           <w:sz w:val="28"/>
           <w:szCs w:val="28"/>
         </w:rPr>
-        <w:t xml:space="preserve"> 1.0</w:t>
-      </w:r>
-      <w:bookmarkStart w:id="5" w:name="_GoBack"/>
-      <w:bookmarkEnd w:id="5"/>
+        <w:t xml:space="preserve"> 1.1</w:t>
+      </w:r>
     </w:p>
     <w:p>
       <w:pPr>
@@ -956,6 +954,7 @@
         <w:tc>
           <w:tcPr>
             <w:tcW w:w="2337" w:type="dxa"/>
+            <w:vAlign w:val="center"/>
           </w:tcPr>
           <w:p>
             <w:pPr>
@@ -967,11 +966,37 @@
                 <w:szCs w:val="32"/>
               </w:rPr>
             </w:pPr>
+            <w:r>
+              <w:rPr>
+                <w:rFonts w:ascii="Times New Roman" w:hAnsi="Times New Roman" w:cs="Times New Roman"/>
+                <w:sz w:val="28"/>
+                <w:szCs w:val="28"/>
+              </w:rPr>
+              <w:t>12.04</w:t>
+            </w:r>
+            <w:r>
+              <w:rPr>
+                <w:rFonts w:ascii="Times New Roman" w:hAnsi="Times New Roman" w:cs="Times New Roman"/>
+                <w:sz w:val="28"/>
+                <w:szCs w:val="28"/>
+              </w:rPr>
+              <w:t>.2023</w:t>
+            </w:r>
+            <w:r>
+              <w:rPr>
+                <w:rFonts w:ascii="Times New Roman" w:hAnsi="Times New Roman" w:cs="Times New Roman"/>
+                <w:color w:val="1F4E79" w:themeColor="accent1" w:themeShade="80"/>
+                <w:sz w:val="32"/>
+                <w:szCs w:val="32"/>
+              </w:rPr>
+              <w:t>.</w:t>
+            </w:r>
           </w:p>
         </w:tc>
         <w:tc>
           <w:tcPr>
             <w:tcW w:w="2337" w:type="dxa"/>
+            <w:vAlign w:val="center"/>
           </w:tcPr>
           <w:p>
             <w:pPr>
@@ -983,11 +1008,20 @@
                 <w:szCs w:val="32"/>
               </w:rPr>
             </w:pPr>
+            <w:r>
+              <w:rPr>
+                <w:rFonts w:ascii="Times New Roman" w:hAnsi="Times New Roman" w:cs="Times New Roman"/>
+                <w:sz w:val="28"/>
+                <w:szCs w:val="32"/>
+              </w:rPr>
+              <w:t>1.1</w:t>
+            </w:r>
           </w:p>
         </w:tc>
         <w:tc>
           <w:tcPr>
             <w:tcW w:w="2338" w:type="dxa"/>
+            <w:vAlign w:val="center"/>
           </w:tcPr>
           <w:p>
             <w:pPr>
@@ -999,11 +1033,140 @@
                 <w:szCs w:val="32"/>
               </w:rPr>
             </w:pPr>
+            <w:proofErr w:type="spellStart"/>
+            <w:r>
+              <w:rPr>
+                <w:rFonts w:ascii="Times New Roman" w:hAnsi="Times New Roman" w:cs="Times New Roman"/>
+                <w:sz w:val="28"/>
+                <w:szCs w:val="32"/>
+              </w:rPr>
+              <w:t>Izmena</w:t>
+            </w:r>
+            <w:proofErr w:type="spellEnd"/>
+            <w:r>
+              <w:rPr>
+                <w:rFonts w:ascii="Times New Roman" w:hAnsi="Times New Roman" w:cs="Times New Roman"/>
+                <w:sz w:val="28"/>
+                <w:szCs w:val="32"/>
+              </w:rPr>
+              <w:t xml:space="preserve"> </w:t>
+            </w:r>
+            <w:proofErr w:type="spellStart"/>
+            <w:r>
+              <w:rPr>
+                <w:rFonts w:ascii="Times New Roman" w:hAnsi="Times New Roman" w:cs="Times New Roman"/>
+                <w:sz w:val="28"/>
+                <w:szCs w:val="32"/>
+              </w:rPr>
+              <w:t>prve</w:t>
+            </w:r>
+            <w:proofErr w:type="spellEnd"/>
+            <w:r>
+              <w:rPr>
+                <w:rFonts w:ascii="Times New Roman" w:hAnsi="Times New Roman" w:cs="Times New Roman"/>
+                <w:sz w:val="28"/>
+                <w:szCs w:val="32"/>
+              </w:rPr>
+              <w:t xml:space="preserve"> </w:t>
+            </w:r>
+            <w:proofErr w:type="spellStart"/>
+            <w:r>
+              <w:rPr>
+                <w:rFonts w:ascii="Times New Roman" w:hAnsi="Times New Roman" w:cs="Times New Roman"/>
+                <w:sz w:val="28"/>
+                <w:szCs w:val="32"/>
+              </w:rPr>
+              <w:t>stavke</w:t>
+            </w:r>
+            <w:proofErr w:type="spellEnd"/>
+            <w:r>
+              <w:rPr>
+                <w:rFonts w:ascii="Times New Roman" w:hAnsi="Times New Roman" w:cs="Times New Roman"/>
+                <w:sz w:val="28"/>
+                <w:szCs w:val="32"/>
+              </w:rPr>
+              <w:t xml:space="preserve"> </w:t>
+            </w:r>
+            <w:proofErr w:type="spellStart"/>
+            <w:r>
+              <w:rPr>
+                <w:rFonts w:ascii="Times New Roman" w:hAnsi="Times New Roman" w:cs="Times New Roman"/>
+                <w:sz w:val="28"/>
+                <w:szCs w:val="32"/>
+              </w:rPr>
+              <w:t>primarnog</w:t>
+            </w:r>
+            <w:proofErr w:type="spellEnd"/>
+            <w:r>
+              <w:rPr>
+                <w:rFonts w:ascii="Times New Roman" w:hAnsi="Times New Roman" w:cs="Times New Roman"/>
+                <w:sz w:val="28"/>
+                <w:szCs w:val="32"/>
+              </w:rPr>
+              <w:t xml:space="preserve"> </w:t>
+            </w:r>
+            <w:proofErr w:type="spellStart"/>
+            <w:r>
+              <w:rPr>
+                <w:rFonts w:ascii="Times New Roman" w:hAnsi="Times New Roman" w:cs="Times New Roman"/>
+                <w:sz w:val="28"/>
+                <w:szCs w:val="32"/>
+              </w:rPr>
+              <w:t>toka</w:t>
+            </w:r>
+            <w:proofErr w:type="spellEnd"/>
+            <w:r>
+              <w:rPr>
+                <w:rFonts w:ascii="Times New Roman" w:hAnsi="Times New Roman" w:cs="Times New Roman"/>
+                <w:sz w:val="28"/>
+                <w:szCs w:val="32"/>
+              </w:rPr>
+              <w:t xml:space="preserve"> </w:t>
+            </w:r>
+            <w:proofErr w:type="spellStart"/>
+            <w:r>
+              <w:rPr>
+                <w:rFonts w:ascii="Times New Roman" w:hAnsi="Times New Roman" w:cs="Times New Roman"/>
+                <w:sz w:val="28"/>
+                <w:szCs w:val="32"/>
+              </w:rPr>
+              <w:t>nakon</w:t>
+            </w:r>
+            <w:proofErr w:type="spellEnd"/>
+            <w:r>
+              <w:rPr>
+                <w:rFonts w:ascii="Times New Roman" w:hAnsi="Times New Roman" w:cs="Times New Roman"/>
+                <w:sz w:val="28"/>
+                <w:szCs w:val="32"/>
+              </w:rPr>
+              <w:t xml:space="preserve"> </w:t>
+            </w:r>
+            <w:proofErr w:type="spellStart"/>
+            <w:r>
+              <w:rPr>
+                <w:rFonts w:ascii="Times New Roman" w:hAnsi="Times New Roman" w:cs="Times New Roman"/>
+                <w:sz w:val="28"/>
+                <w:szCs w:val="32"/>
+              </w:rPr>
+              <w:t>formalne</w:t>
+            </w:r>
+            <w:proofErr w:type="spellEnd"/>
+            <w:r>
+              <w:rPr>
+                <w:rFonts w:ascii="Times New Roman" w:hAnsi="Times New Roman" w:cs="Times New Roman"/>
+                <w:sz w:val="28"/>
+                <w:szCs w:val="32"/>
+              </w:rPr>
+              <w:t xml:space="preserve"> inspekcije</w:t>
+            </w:r>
+            <w:bookmarkStart w:id="5" w:name="_GoBack"/>
+            <w:bookmarkEnd w:id="5"/>
           </w:p>
         </w:tc>
         <w:tc>
           <w:tcPr>
             <w:tcW w:w="2523" w:type="dxa"/>
+            <w:vAlign w:val="center"/>
           </w:tcPr>
           <w:p>
             <w:pPr>
@@ -1015,6 +1178,24 @@
                 <w:szCs w:val="32"/>
               </w:rPr>
             </w:pPr>
+            <w:r>
+              <w:rPr>
+                <w:rFonts w:ascii="Times New Roman" w:hAnsi="Times New Roman" w:cs="Times New Roman"/>
+                <w:sz w:val="28"/>
+                <w:szCs w:val="32"/>
+              </w:rPr>
+              <w:t xml:space="preserve">Sofija </w:t>
+            </w:r>
+            <w:proofErr w:type="spellStart"/>
+            <w:r>
+              <w:rPr>
+                <w:rFonts w:ascii="Times New Roman" w:hAnsi="Times New Roman" w:cs="Times New Roman"/>
+                <w:sz w:val="28"/>
+                <w:szCs w:val="32"/>
+              </w:rPr>
+              <w:t>Marković</w:t>
+            </w:r>
+            <w:proofErr w:type="spellEnd"/>
           </w:p>
         </w:tc>
       </w:tr>
@@ -3678,53 +3859,214 @@
         <w:t xml:space="preserve"> </w:t>
       </w:r>
       <w:proofErr w:type="spellStart"/>
+      <w:r>
+        <w:rPr>
+          <w:rFonts w:ascii="Times New Roman" w:hAnsi="Times New Roman" w:cs="Times New Roman"/>
+          <w:sz w:val="28"/>
+          <w:szCs w:val="28"/>
+        </w:rPr>
+        <w:t>na</w:t>
+      </w:r>
+      <w:proofErr w:type="spellEnd"/>
+      <w:r>
+        <w:rPr>
+          <w:rFonts w:ascii="Times New Roman" w:hAnsi="Times New Roman" w:cs="Times New Roman"/>
+          <w:sz w:val="28"/>
+          <w:szCs w:val="28"/>
+        </w:rPr>
+        <w:t xml:space="preserve"> </w:t>
+      </w:r>
+      <w:proofErr w:type="spellStart"/>
+      <w:r>
+        <w:rPr>
+          <w:rFonts w:ascii="Times New Roman" w:hAnsi="Times New Roman" w:cs="Times New Roman"/>
+          <w:sz w:val="28"/>
+          <w:szCs w:val="28"/>
+        </w:rPr>
+        <w:t>početnoj</w:t>
+      </w:r>
+      <w:proofErr w:type="spellEnd"/>
+      <w:r>
+        <w:rPr>
+          <w:rFonts w:ascii="Times New Roman" w:hAnsi="Times New Roman" w:cs="Times New Roman"/>
+          <w:sz w:val="28"/>
+          <w:szCs w:val="28"/>
+        </w:rPr>
+        <w:t xml:space="preserve"> </w:t>
+      </w:r>
+      <w:proofErr w:type="spellStart"/>
+      <w:r>
+        <w:rPr>
+          <w:rFonts w:ascii="Times New Roman" w:hAnsi="Times New Roman" w:cs="Times New Roman"/>
+          <w:sz w:val="28"/>
+          <w:szCs w:val="28"/>
+        </w:rPr>
+        <w:t>strani</w:t>
+      </w:r>
+      <w:proofErr w:type="spellEnd"/>
+      <w:r>
+        <w:rPr>
+          <w:rFonts w:ascii="Times New Roman" w:hAnsi="Times New Roman" w:cs="Times New Roman"/>
+          <w:sz w:val="28"/>
+          <w:szCs w:val="28"/>
+        </w:rPr>
+        <w:t xml:space="preserve"> </w:t>
+      </w:r>
+      <w:proofErr w:type="spellStart"/>
+      <w:r>
+        <w:rPr>
+          <w:rFonts w:ascii="Times New Roman" w:hAnsi="Times New Roman" w:cs="Times New Roman"/>
+          <w:sz w:val="28"/>
+          <w:szCs w:val="28"/>
+        </w:rPr>
+        <w:t>i</w:t>
+      </w:r>
+      <w:proofErr w:type="spellEnd"/>
+      <w:r>
+        <w:rPr>
+          <w:rFonts w:ascii="Times New Roman" w:hAnsi="Times New Roman" w:cs="Times New Roman"/>
+          <w:sz w:val="28"/>
+          <w:szCs w:val="28"/>
+        </w:rPr>
+        <w:t xml:space="preserve"> </w:t>
+      </w:r>
+      <w:proofErr w:type="spellStart"/>
+      <w:r>
+        <w:rPr>
+          <w:rFonts w:ascii="Times New Roman" w:hAnsi="Times New Roman" w:cs="Times New Roman"/>
+          <w:sz w:val="28"/>
+          <w:szCs w:val="28"/>
+        </w:rPr>
+        <w:t>bira</w:t>
+      </w:r>
+      <w:proofErr w:type="spellEnd"/>
+      <w:r>
+        <w:rPr>
+          <w:rFonts w:ascii="Times New Roman" w:hAnsi="Times New Roman" w:cs="Times New Roman"/>
+          <w:sz w:val="28"/>
+          <w:szCs w:val="28"/>
+        </w:rPr>
+        <w:t xml:space="preserve"> </w:t>
+      </w:r>
+      <w:proofErr w:type="spellStart"/>
+      <w:r>
+        <w:rPr>
+          <w:rFonts w:ascii="Times New Roman" w:hAnsi="Times New Roman" w:cs="Times New Roman"/>
+          <w:sz w:val="28"/>
+          <w:szCs w:val="28"/>
+        </w:rPr>
+        <w:t>opciju</w:t>
+      </w:r>
+      <w:proofErr w:type="spellEnd"/>
+      <w:r>
+        <w:rPr>
+          <w:rFonts w:ascii="Times New Roman" w:hAnsi="Times New Roman" w:cs="Times New Roman"/>
+          <w:sz w:val="28"/>
+          <w:szCs w:val="28"/>
+        </w:rPr>
+        <w:t xml:space="preserve"> </w:t>
+      </w:r>
+      <w:proofErr w:type="spellStart"/>
+      <w:r>
+        <w:rPr>
+          <w:rFonts w:ascii="Times New Roman" w:hAnsi="Times New Roman" w:cs="Times New Roman"/>
+          <w:sz w:val="28"/>
+          <w:szCs w:val="28"/>
+        </w:rPr>
+        <w:t>iz</w:t>
+      </w:r>
+      <w:proofErr w:type="spellEnd"/>
+      <w:r>
+        <w:rPr>
+          <w:rFonts w:ascii="Times New Roman" w:hAnsi="Times New Roman" w:cs="Times New Roman"/>
+          <w:sz w:val="28"/>
+          <w:szCs w:val="28"/>
+        </w:rPr>
+        <w:t xml:space="preserve"> </w:t>
+      </w:r>
+      <w:proofErr w:type="spellStart"/>
+      <w:r>
+        <w:rPr>
+          <w:rFonts w:ascii="Times New Roman" w:hAnsi="Times New Roman" w:cs="Times New Roman"/>
+          <w:sz w:val="28"/>
+          <w:szCs w:val="28"/>
+        </w:rPr>
+        <w:t>navbara</w:t>
+      </w:r>
+      <w:proofErr w:type="spellEnd"/>
+      <w:r>
+        <w:rPr>
+          <w:rFonts w:ascii="Times New Roman" w:hAnsi="Times New Roman" w:cs="Times New Roman"/>
+          <w:sz w:val="28"/>
+          <w:szCs w:val="28"/>
+        </w:rPr>
+        <w:t xml:space="preserve"> “</w:t>
+      </w:r>
+      <w:proofErr w:type="spellStart"/>
+      <w:r>
+        <w:rPr>
+          <w:rFonts w:ascii="Times New Roman" w:hAnsi="Times New Roman" w:cs="Times New Roman"/>
+          <w:sz w:val="28"/>
+          <w:szCs w:val="28"/>
+        </w:rPr>
+        <w:t>Moj</w:t>
+      </w:r>
+      <w:proofErr w:type="spellEnd"/>
+      <w:r>
+        <w:rPr>
+          <w:rFonts w:ascii="Times New Roman" w:hAnsi="Times New Roman" w:cs="Times New Roman"/>
+          <w:sz w:val="28"/>
+          <w:szCs w:val="28"/>
+        </w:rPr>
+        <w:t xml:space="preserve"> </w:t>
+      </w:r>
+      <w:proofErr w:type="spellStart"/>
+      <w:r>
+        <w:rPr>
+          <w:rFonts w:ascii="Times New Roman" w:hAnsi="Times New Roman" w:cs="Times New Roman"/>
+          <w:sz w:val="28"/>
+          <w:szCs w:val="28"/>
+        </w:rPr>
+        <w:t>profil</w:t>
+      </w:r>
+      <w:proofErr w:type="spellEnd"/>
+      <w:r>
+        <w:rPr>
+          <w:rFonts w:ascii="Times New Roman" w:hAnsi="Times New Roman" w:cs="Times New Roman"/>
+          <w:sz w:val="28"/>
+          <w:szCs w:val="28"/>
+        </w:rPr>
+        <w:t>”-&gt;</w:t>
+      </w:r>
+      <w:r>
+        <w:rPr>
+          <w:rFonts w:ascii="Times New Roman" w:hAnsi="Times New Roman" w:cs="Times New Roman"/>
+          <w:sz w:val="28"/>
+          <w:szCs w:val="28"/>
+          <w:lang w:val="sr-Latn-RS"/>
+        </w:rPr>
+        <w:t>“Prijavi se</w:t>
+      </w:r>
       <w:proofErr w:type="gramStart"/>
       <w:r>
         <w:rPr>
           <w:rFonts w:ascii="Times New Roman" w:hAnsi="Times New Roman" w:cs="Times New Roman"/>
           <w:sz w:val="28"/>
           <w:szCs w:val="28"/>
-        </w:rPr>
-        <w:t>na</w:t>
-      </w:r>
-      <w:proofErr w:type="spellEnd"/>
+          <w:lang w:val="sr-Latn-RS"/>
+        </w:rPr>
+        <w:t>“ i</w:t>
+      </w:r>
       <w:proofErr w:type="gramEnd"/>
       <w:r>
         <w:rPr>
           <w:rFonts w:ascii="Times New Roman" w:hAnsi="Times New Roman" w:cs="Times New Roman"/>
           <w:sz w:val="28"/>
           <w:szCs w:val="28"/>
-        </w:rPr>
-        <w:t xml:space="preserve"> </w:t>
-      </w:r>
-      <w:proofErr w:type="spellStart"/>
-      <w:r>
-        <w:rPr>
-          <w:rFonts w:ascii="Times New Roman" w:hAnsi="Times New Roman" w:cs="Times New Roman"/>
-          <w:sz w:val="28"/>
-          <w:szCs w:val="28"/>
-        </w:rPr>
-        <w:t>početnoj</w:t>
-      </w:r>
-      <w:proofErr w:type="spellEnd"/>
-      <w:r>
-        <w:rPr>
-          <w:rFonts w:ascii="Times New Roman" w:hAnsi="Times New Roman" w:cs="Times New Roman"/>
-          <w:sz w:val="28"/>
-          <w:szCs w:val="28"/>
-        </w:rPr>
-        <w:t xml:space="preserve"> </w:t>
-      </w:r>
-      <w:proofErr w:type="spellStart"/>
-      <w:r>
-        <w:rPr>
-          <w:rFonts w:ascii="Times New Roman" w:hAnsi="Times New Roman" w:cs="Times New Roman"/>
-          <w:sz w:val="28"/>
-          <w:szCs w:val="28"/>
-        </w:rPr>
-        <w:t>strani</w:t>
-      </w:r>
-      <w:proofErr w:type="spellEnd"/>
+          <w:lang w:val="sr-Latn-RS"/>
+        </w:rPr>
+        <w:t xml:space="preserve"> otvara se stranica</w:t>
+      </w:r>
       <w:r>
         <w:rPr>
           <w:rFonts w:ascii="Times New Roman" w:hAnsi="Times New Roman" w:cs="Times New Roman"/>

</xml_diff>